<commit_message>
Continued investigation of wavebands selected by 'all'.
</commit_message>
<xml_diff>
--- a/manuscript/just_text.docx
+++ b/manuscript/just_text.docx
@@ -174,25 +174,7 @@
           <w:sz w:val="24"/>
           <w:szCs w:val="24"/>
         </w:rPr>
-        <w:t xml:space="preserve">Elastic net based on </w:t>
-      </w:r>
-      <w:proofErr w:type="spellStart"/>
-      <w:r>
-        <w:rPr>
-          <w:rFonts w:ascii="Times New Roman" w:hAnsi="Times New Roman" w:cs="Times New Roman"/>
-          <w:sz w:val="24"/>
-          <w:szCs w:val="24"/>
-        </w:rPr>
-        <w:t>prev</w:t>
-      </w:r>
-      <w:proofErr w:type="spellEnd"/>
-      <w:r>
-        <w:rPr>
-          <w:rFonts w:ascii="Times New Roman" w:hAnsi="Times New Roman" w:cs="Times New Roman"/>
-          <w:sz w:val="24"/>
-          <w:szCs w:val="24"/>
-        </w:rPr>
-        <w:t xml:space="preserve"> paper results</w:t>
+        <w:t>Elastic net based on prev paper results</w:t>
       </w:r>
     </w:p>
     <w:p>
@@ -312,6 +294,36 @@
           <w:sz w:val="24"/>
           <w:szCs w:val="24"/>
         </w:rPr>
+        <w:t xml:space="preserve">No </w:t>
+      </w:r>
+      <w:r>
+        <w:rPr>
+          <w:rFonts w:ascii="Times New Roman" w:hAnsi="Times New Roman" w:cs="Times New Roman"/>
+          <w:sz w:val="24"/>
+          <w:szCs w:val="24"/>
+        </w:rPr>
+        <w:t>waveband selection method gave the best (or worst) validation metrics for all five genes.</w:t>
+      </w:r>
+    </w:p>
+    <w:p>
+      <w:pPr>
+        <w:pStyle w:val="ListParagraph"/>
+        <w:numPr>
+          <w:ilvl w:val="2"/>
+          <w:numId w:val="2"/>
+        </w:numPr>
+        <w:rPr>
+          <w:rFonts w:ascii="Times New Roman" w:hAnsi="Times New Roman" w:cs="Times New Roman"/>
+          <w:sz w:val="24"/>
+          <w:szCs w:val="24"/>
+        </w:rPr>
+      </w:pPr>
+      <w:r>
+        <w:rPr>
+          <w:rFonts w:ascii="Times New Roman" w:hAnsi="Times New Roman" w:cs="Times New Roman"/>
+          <w:sz w:val="24"/>
+          <w:szCs w:val="24"/>
+        </w:rPr>
         <w:t>The validation models could be used of course</w:t>
       </w:r>
       <w:r>
@@ -321,6 +333,146 @@
           <w:szCs w:val="24"/>
         </w:rPr>
         <w:t>, but considering the relatively lightweight elastic net models involved, might as well just use the whole dataset.</w:t>
+      </w:r>
+    </w:p>
+    <w:p>
+      <w:pPr>
+        <w:pStyle w:val="ListParagraph"/>
+        <w:numPr>
+          <w:ilvl w:val="2"/>
+          <w:numId w:val="2"/>
+        </w:numPr>
+        <w:rPr>
+          <w:rFonts w:ascii="Times New Roman" w:hAnsi="Times New Roman" w:cs="Times New Roman"/>
+          <w:sz w:val="24"/>
+          <w:szCs w:val="24"/>
+        </w:rPr>
+      </w:pPr>
+      <w:r>
+        <w:rPr>
+          <w:rFonts w:ascii="Times New Roman" w:hAnsi="Times New Roman" w:cs="Times New Roman"/>
+          <w:sz w:val="24"/>
+          <w:szCs w:val="24"/>
+        </w:rPr>
+        <w:t xml:space="preserve">16S </w:t>
+      </w:r>
+      <w:r>
+        <w:rPr>
+          <w:rFonts w:ascii="Times New Roman" w:hAnsi="Times New Roman" w:cs="Times New Roman"/>
+          <w:sz w:val="24"/>
+          <w:szCs w:val="24"/>
+        </w:rPr>
+        <w:t xml:space="preserve">consistently predictable </w:t>
+      </w:r>
+      <w:r>
+        <w:rPr>
+          <w:rFonts w:ascii="Times New Roman" w:hAnsi="Times New Roman" w:cs="Times New Roman"/>
+          <w:sz w:val="24"/>
+          <w:szCs w:val="24"/>
+        </w:rPr>
+        <w:t xml:space="preserve">with good metrics. 18S consistently </w:t>
+      </w:r>
+      <w:r>
+        <w:rPr>
+          <w:rFonts w:ascii="Times New Roman" w:hAnsi="Times New Roman" w:cs="Times New Roman"/>
+          <w:sz w:val="24"/>
+          <w:szCs w:val="24"/>
+        </w:rPr>
+        <w:t>not predictable with this data and methodology;</w:t>
+      </w:r>
+      <w:r>
+        <w:rPr>
+          <w:rFonts w:ascii="Times New Roman" w:hAnsi="Times New Roman" w:cs="Times New Roman"/>
+          <w:sz w:val="24"/>
+          <w:szCs w:val="24"/>
+        </w:rPr>
+        <w:t xml:space="preserve"> all models worse than blindly guessing the mean every time.</w:t>
+      </w:r>
+      <w:r>
+        <w:rPr>
+          <w:rFonts w:ascii="Times New Roman" w:hAnsi="Times New Roman" w:cs="Times New Roman"/>
+          <w:sz w:val="24"/>
+          <w:szCs w:val="24"/>
+        </w:rPr>
+        <w:t xml:space="preserve"> The other three genes somewhat predictable, but </w:t>
+      </w:r>
+      <w:r>
+        <w:rPr>
+          <w:rFonts w:ascii="Times New Roman" w:hAnsi="Times New Roman" w:cs="Times New Roman"/>
+          <w:sz w:val="24"/>
+          <w:szCs w:val="24"/>
+        </w:rPr>
+        <w:t>not super good.</w:t>
+      </w:r>
+    </w:p>
+    <w:p>
+      <w:pPr>
+        <w:pStyle w:val="ListParagraph"/>
+        <w:numPr>
+          <w:ilvl w:val="2"/>
+          <w:numId w:val="2"/>
+        </w:numPr>
+        <w:rPr>
+          <w:rFonts w:ascii="Times New Roman" w:hAnsi="Times New Roman" w:cs="Times New Roman"/>
+          <w:sz w:val="24"/>
+          <w:szCs w:val="24"/>
+        </w:rPr>
+      </w:pPr>
+      <w:r>
+        <w:rPr>
+          <w:rFonts w:ascii="Times New Roman" w:hAnsi="Times New Roman" w:cs="Times New Roman"/>
+          <w:sz w:val="24"/>
+          <w:szCs w:val="24"/>
+        </w:rPr>
+        <w:t xml:space="preserve">Restricting input to visible light gave </w:t>
+      </w:r>
+      <w:r>
+        <w:rPr>
+          <w:rFonts w:ascii="Times New Roman" w:hAnsi="Times New Roman" w:cs="Times New Roman"/>
+          <w:sz w:val="24"/>
+          <w:szCs w:val="24"/>
+        </w:rPr>
+        <w:t xml:space="preserve">better results than using entire dataset </w:t>
+      </w:r>
+      <w:r>
+        <w:rPr>
+          <w:rFonts w:ascii="Times New Roman" w:hAnsi="Times New Roman" w:cs="Times New Roman"/>
+          <w:sz w:val="24"/>
+          <w:szCs w:val="24"/>
+        </w:rPr>
+        <w:t>for</w:t>
+      </w:r>
+      <w:r>
+        <w:rPr>
+          <w:rFonts w:ascii="Times New Roman" w:hAnsi="Times New Roman" w:cs="Times New Roman"/>
+          <w:sz w:val="24"/>
+          <w:szCs w:val="24"/>
+        </w:rPr>
+        <w:t xml:space="preserve"> 16S</w:t>
+      </w:r>
+      <w:r>
+        <w:rPr>
+          <w:rFonts w:ascii="Times New Roman" w:hAnsi="Times New Roman" w:cs="Times New Roman"/>
+          <w:sz w:val="24"/>
+          <w:szCs w:val="24"/>
+        </w:rPr>
+        <w:t xml:space="preserve"> (and ureC)</w:t>
+      </w:r>
+      <w:r>
+        <w:rPr>
+          <w:rFonts w:ascii="Times New Roman" w:hAnsi="Times New Roman" w:cs="Times New Roman"/>
+          <w:sz w:val="24"/>
+          <w:szCs w:val="24"/>
+        </w:rPr>
+        <w:t>. Didn’t increase the error by much for the other three either.</w:t>
+      </w:r>
+      <w:r>
+        <w:rPr>
+          <w:rFonts w:ascii="Times New Roman" w:hAnsi="Times New Roman" w:cs="Times New Roman"/>
+          <w:sz w:val="24"/>
+          <w:szCs w:val="24"/>
+        </w:rPr>
+        <w:t xml:space="preserve"> This is the biggest practical positive result of this study.</w:t>
       </w:r>
     </w:p>
     <w:p>
@@ -342,55 +494,111 @@
           <w:sz w:val="24"/>
           <w:szCs w:val="24"/>
         </w:rPr>
+        <w:t>Waveband selections</w:t>
+      </w:r>
+    </w:p>
+    <w:p>
+      <w:pPr>
+        <w:pStyle w:val="ListParagraph"/>
+        <w:numPr>
+          <w:ilvl w:val="2"/>
+          <w:numId w:val="2"/>
+        </w:numPr>
+        <w:rPr>
+          <w:rFonts w:ascii="Times New Roman" w:hAnsi="Times New Roman" w:cs="Times New Roman"/>
+          <w:sz w:val="24"/>
+          <w:szCs w:val="24"/>
+        </w:rPr>
+      </w:pPr>
+      <w:r>
+        <w:rPr>
+          <w:rFonts w:ascii="Times New Roman" w:hAnsi="Times New Roman" w:cs="Times New Roman"/>
+          <w:sz w:val="24"/>
+          <w:szCs w:val="24"/>
+        </w:rPr>
+        <w:t xml:space="preserve">Disclaimer: Even though the hyperspectral data had a spectral resolution of 1 nm, waveband selection </w:t>
+      </w:r>
+      <w:r>
+        <w:rPr>
+          <w:rFonts w:ascii="Times New Roman" w:hAnsi="Times New Roman" w:cs="Times New Roman"/>
+          <w:sz w:val="24"/>
+          <w:szCs w:val="24"/>
+        </w:rPr>
+        <w:t>&lt;TODO: finish this&gt;</w:t>
+      </w:r>
+    </w:p>
+    <w:p>
+      <w:pPr>
+        <w:pStyle w:val="ListParagraph"/>
+        <w:numPr>
+          <w:ilvl w:val="2"/>
+          <w:numId w:val="2"/>
+        </w:numPr>
+        <w:rPr>
+          <w:rFonts w:ascii="Times New Roman" w:hAnsi="Times New Roman" w:cs="Times New Roman"/>
+          <w:sz w:val="24"/>
+          <w:szCs w:val="24"/>
+        </w:rPr>
+      </w:pPr>
+      <w:r>
+        <w:rPr>
+          <w:rFonts w:ascii="Times New Roman" w:hAnsi="Times New Roman" w:cs="Times New Roman"/>
+          <w:sz w:val="24"/>
+          <w:szCs w:val="24"/>
+        </w:rPr>
+        <w:t xml:space="preserve">Generally no strong agreement for important wavebands among methods and genes, </w:t>
+      </w:r>
+      <w:r>
+        <w:rPr>
+          <w:rFonts w:ascii="Times New Roman" w:hAnsi="Times New Roman" w:cs="Times New Roman"/>
+          <w:sz w:val="24"/>
+          <w:szCs w:val="24"/>
+        </w:rPr>
+        <w:t>but a few weak patterns</w:t>
+      </w:r>
+    </w:p>
+    <w:p>
+      <w:pPr>
+        <w:pStyle w:val="ListParagraph"/>
+        <w:numPr>
+          <w:ilvl w:val="2"/>
+          <w:numId w:val="2"/>
+        </w:numPr>
+        <w:rPr>
+          <w:rFonts w:ascii="Times New Roman" w:hAnsi="Times New Roman" w:cs="Times New Roman"/>
+          <w:sz w:val="24"/>
+          <w:szCs w:val="24"/>
+        </w:rPr>
+      </w:pPr>
+      <w:r>
+        <w:rPr>
+          <w:rFonts w:ascii="Times New Roman" w:hAnsi="Times New Roman" w:cs="Times New Roman"/>
+          <w:sz w:val="24"/>
+          <w:szCs w:val="24"/>
+        </w:rPr>
         <w:t xml:space="preserve">16S </w:t>
       </w:r>
-      <w:r>
-        <w:rPr>
-          <w:rFonts w:ascii="Times New Roman" w:hAnsi="Times New Roman" w:cs="Times New Roman"/>
-          <w:sz w:val="24"/>
-          <w:szCs w:val="24"/>
-        </w:rPr>
-        <w:t xml:space="preserve">consistently predictable </w:t>
-      </w:r>
-      <w:r>
-        <w:rPr>
-          <w:rFonts w:ascii="Times New Roman" w:hAnsi="Times New Roman" w:cs="Times New Roman"/>
-          <w:sz w:val="24"/>
-          <w:szCs w:val="24"/>
-        </w:rPr>
-        <w:t xml:space="preserve">with good metrics. 18S consistently </w:t>
-      </w:r>
-      <w:r>
-        <w:rPr>
-          <w:rFonts w:ascii="Times New Roman" w:hAnsi="Times New Roman" w:cs="Times New Roman"/>
-          <w:sz w:val="24"/>
-          <w:szCs w:val="24"/>
-        </w:rPr>
-        <w:t>not predictable with this data and methodology;</w:t>
-      </w:r>
-      <w:r>
-        <w:rPr>
-          <w:rFonts w:ascii="Times New Roman" w:hAnsi="Times New Roman" w:cs="Times New Roman"/>
-          <w:sz w:val="24"/>
-          <w:szCs w:val="24"/>
-        </w:rPr>
-        <w:t xml:space="preserve"> all models worse than blindly guessing the mean every time.</w:t>
-      </w:r>
-      <w:r>
-        <w:rPr>
-          <w:rFonts w:ascii="Times New Roman" w:hAnsi="Times New Roman" w:cs="Times New Roman"/>
-          <w:sz w:val="24"/>
-          <w:szCs w:val="24"/>
-        </w:rPr>
-        <w:t xml:space="preserve"> The other three genes somewhat predictable, but </w:t>
-      </w:r>
-      <w:r>
-        <w:rPr>
-          <w:rFonts w:ascii="Times New Roman" w:hAnsi="Times New Roman" w:cs="Times New Roman"/>
-          <w:sz w:val="24"/>
-          <w:szCs w:val="24"/>
-        </w:rPr>
-        <w:t>not super good.</w:t>
+    </w:p>
+    <w:p>
+      <w:pPr>
+        <w:pStyle w:val="ListParagraph"/>
+        <w:numPr>
+          <w:ilvl w:val="0"/>
+          <w:numId w:val="2"/>
+        </w:numPr>
+        <w:rPr>
+          <w:rFonts w:ascii="Times New Roman" w:hAnsi="Times New Roman" w:cs="Times New Roman"/>
+          <w:sz w:val="24"/>
+          <w:szCs w:val="24"/>
+        </w:rPr>
+      </w:pPr>
+      <w:r>
+        <w:rPr>
+          <w:rFonts w:ascii="Times New Roman" w:hAnsi="Times New Roman" w:cs="Times New Roman"/>
+          <w:sz w:val="24"/>
+          <w:szCs w:val="24"/>
+        </w:rPr>
+        <w:t>Limitations</w:t>
       </w:r>
     </w:p>
     <w:p>
@@ -412,65 +620,7 @@
           <w:sz w:val="24"/>
           <w:szCs w:val="24"/>
         </w:rPr>
-        <w:t xml:space="preserve">Restricting input to visible light gave </w:t>
-      </w:r>
-      <w:r>
-        <w:rPr>
-          <w:rFonts w:ascii="Times New Roman" w:hAnsi="Times New Roman" w:cs="Times New Roman"/>
-          <w:sz w:val="24"/>
-          <w:szCs w:val="24"/>
-        </w:rPr>
-        <w:t xml:space="preserve">better results than using entire dataset </w:t>
-      </w:r>
-      <w:r>
-        <w:rPr>
-          <w:rFonts w:ascii="Times New Roman" w:hAnsi="Times New Roman" w:cs="Times New Roman"/>
-          <w:sz w:val="24"/>
-          <w:szCs w:val="24"/>
-        </w:rPr>
-        <w:t>for</w:t>
-      </w:r>
-      <w:r>
-        <w:rPr>
-          <w:rFonts w:ascii="Times New Roman" w:hAnsi="Times New Roman" w:cs="Times New Roman"/>
-          <w:sz w:val="24"/>
-          <w:szCs w:val="24"/>
-        </w:rPr>
-        <w:t xml:space="preserve"> 16S</w:t>
-      </w:r>
-      <w:r>
-        <w:rPr>
-          <w:rFonts w:ascii="Times New Roman" w:hAnsi="Times New Roman" w:cs="Times New Roman"/>
-          <w:sz w:val="24"/>
-          <w:szCs w:val="24"/>
-        </w:rPr>
-        <w:t xml:space="preserve"> (and </w:t>
-      </w:r>
-      <w:proofErr w:type="spellStart"/>
-      <w:r>
-        <w:rPr>
-          <w:rFonts w:ascii="Times New Roman" w:hAnsi="Times New Roman" w:cs="Times New Roman"/>
-          <w:sz w:val="24"/>
-          <w:szCs w:val="24"/>
-        </w:rPr>
-        <w:t>ureC</w:t>
-      </w:r>
-      <w:proofErr w:type="spellEnd"/>
-      <w:r>
-        <w:rPr>
-          <w:rFonts w:ascii="Times New Roman" w:hAnsi="Times New Roman" w:cs="Times New Roman"/>
-          <w:sz w:val="24"/>
-          <w:szCs w:val="24"/>
-        </w:rPr>
-        <w:t>)</w:t>
-      </w:r>
-      <w:r>
-        <w:rPr>
-          <w:rFonts w:ascii="Times New Roman" w:hAnsi="Times New Roman" w:cs="Times New Roman"/>
-          <w:sz w:val="24"/>
-          <w:szCs w:val="24"/>
-        </w:rPr>
-        <w:t>. Didn’t increase the error by much for the other three either.</w:t>
+        <w:t>Small data</w:t>
       </w:r>
     </w:p>
     <w:p>
@@ -492,22 +642,14 @@
           <w:sz w:val="24"/>
           <w:szCs w:val="24"/>
         </w:rPr>
-        <w:t xml:space="preserve">Generally no strong agreement for important wavebands among methods and genes, </w:t>
-      </w:r>
-      <w:r>
-        <w:rPr>
-          <w:rFonts w:ascii="Times New Roman" w:hAnsi="Times New Roman" w:cs="Times New Roman"/>
-          <w:sz w:val="24"/>
-          <w:szCs w:val="24"/>
-        </w:rPr>
-        <w:t>but a few weak patterns</w:t>
+        <w:t>Controlled conditions; risk of poor generalization to actual conditions</w:t>
       </w:r>
     </w:p>
     <w:p>
       <w:pPr>
         <w:pStyle w:val="ListParagraph"/>
         <w:numPr>
-          <w:ilvl w:val="2"/>
+          <w:ilvl w:val="1"/>
           <w:numId w:val="2"/>
         </w:numPr>
         <w:rPr>
@@ -522,7 +664,45 @@
           <w:sz w:val="24"/>
           <w:szCs w:val="24"/>
         </w:rPr>
-        <w:t xml:space="preserve">The region most </w:t>
+        <w:t>Very high correlations among adjacent wavebands (which makes sense)</w:t>
+      </w:r>
+      <w:r>
+        <w:rPr>
+          <w:rFonts w:ascii="Times New Roman" w:hAnsi="Times New Roman" w:cs="Times New Roman"/>
+          <w:sz w:val="24"/>
+          <w:szCs w:val="24"/>
+        </w:rPr>
+        <w:t xml:space="preserve"> – but we did address this problem throughout, so maybe this shouldn’t be put here</w:t>
+      </w:r>
+    </w:p>
+    <w:p>
+      <w:pPr>
+        <w:pStyle w:val="ListParagraph"/>
+        <w:numPr>
+          <w:ilvl w:val="1"/>
+          <w:numId w:val="2"/>
+        </w:numPr>
+        <w:rPr>
+          <w:rFonts w:ascii="Times New Roman" w:hAnsi="Times New Roman" w:cs="Times New Roman"/>
+          <w:sz w:val="24"/>
+          <w:szCs w:val="24"/>
+        </w:rPr>
+      </w:pPr>
+      <w:r>
+        <w:rPr>
+          <w:rFonts w:ascii="Times New Roman" w:hAnsi="Times New Roman" w:cs="Times New Roman"/>
+          <w:sz w:val="24"/>
+          <w:szCs w:val="24"/>
+        </w:rPr>
+        <w:t xml:space="preserve">Somewhat arbitrary </w:t>
+      </w:r>
+      <w:r>
+        <w:rPr>
+          <w:rFonts w:ascii="Times New Roman" w:hAnsi="Times New Roman" w:cs="Times New Roman"/>
+          <w:sz w:val="24"/>
+          <w:szCs w:val="24"/>
+        </w:rPr>
+        <w:t>numbers of wavebands to be selected</w:t>
       </w:r>
     </w:p>
     <w:p>
@@ -544,7 +724,7 @@
           <w:sz w:val="24"/>
           <w:szCs w:val="24"/>
         </w:rPr>
-        <w:t>Limitations</w:t>
+        <w:t>Future work</w:t>
       </w:r>
     </w:p>
     <w:p>
@@ -566,7 +746,47 @@
           <w:sz w:val="24"/>
           <w:szCs w:val="24"/>
         </w:rPr>
-        <w:t>Small data</w:t>
+        <w:t>Generalize models to coarser spectral resolution</w:t>
+      </w:r>
+      <w:r>
+        <w:rPr>
+          <w:rFonts w:ascii="Times New Roman" w:hAnsi="Times New Roman" w:cs="Times New Roman"/>
+          <w:sz w:val="24"/>
+          <w:szCs w:val="24"/>
+        </w:rPr>
+        <w:t xml:space="preserve"> for compatibility with more affordable equipment. This could possibly be extended to broadband </w:t>
+      </w:r>
+      <w:r>
+        <w:rPr>
+          <w:rFonts w:ascii="Times New Roman" w:hAnsi="Times New Roman" w:cs="Times New Roman"/>
+          <w:sz w:val="24"/>
+          <w:szCs w:val="24"/>
+        </w:rPr>
+        <w:t xml:space="preserve">(is this the right term?) </w:t>
+      </w:r>
+      <w:r>
+        <w:rPr>
+          <w:rFonts w:ascii="Times New Roman" w:hAnsi="Times New Roman" w:cs="Times New Roman"/>
+          <w:sz w:val="24"/>
+          <w:szCs w:val="24"/>
+        </w:rPr>
+        <w:t xml:space="preserve">multispectral or visible light cameras for </w:t>
+      </w:r>
+      <w:r>
+        <w:rPr>
+          <w:rFonts w:ascii="Times New Roman" w:hAnsi="Times New Roman" w:cs="Times New Roman"/>
+          <w:sz w:val="24"/>
+          <w:szCs w:val="24"/>
+        </w:rPr>
+        <w:t>more practical application</w:t>
+      </w:r>
+      <w:r>
+        <w:rPr>
+          <w:rFonts w:ascii="Times New Roman" w:hAnsi="Times New Roman" w:cs="Times New Roman"/>
+          <w:sz w:val="24"/>
+          <w:szCs w:val="24"/>
+        </w:rPr>
+        <w:t>s</w:t>
       </w:r>
     </w:p>
     <w:p>
@@ -588,7 +808,7 @@
           <w:sz w:val="24"/>
           <w:szCs w:val="24"/>
         </w:rPr>
-        <w:t>Controlled conditions; risk of poor generalization to actual conditions</w:t>
+        <w:t>Other genes</w:t>
       </w:r>
     </w:p>
     <w:p>
@@ -610,15 +830,7 @@
           <w:sz w:val="24"/>
           <w:szCs w:val="24"/>
         </w:rPr>
-        <w:t>Very high correlations among adjacent wavebands (which makes sense)</w:t>
-      </w:r>
-      <w:r>
-        <w:rPr>
-          <w:rFonts w:ascii="Times New Roman" w:hAnsi="Times New Roman" w:cs="Times New Roman"/>
-          <w:sz w:val="24"/>
-          <w:szCs w:val="24"/>
-        </w:rPr>
-        <w:t xml:space="preserve"> – but we did address this problem throughout, so maybe this shouldn’t be put here</w:t>
+        <w:t>Other plants</w:t>
       </w:r>
     </w:p>
     <w:p>
@@ -630,25 +842,166 @@
         </w:numPr>
         <w:rPr>
           <w:rFonts w:ascii="Times New Roman" w:hAnsi="Times New Roman" w:cs="Times New Roman"/>
-          <w:sz w:val="24"/>
-          <w:szCs w:val="24"/>
-        </w:rPr>
-      </w:pPr>
-      <w:r>
-        <w:rPr>
-          <w:rFonts w:ascii="Times New Roman" w:hAnsi="Times New Roman" w:cs="Times New Roman"/>
-          <w:sz w:val="24"/>
-          <w:szCs w:val="24"/>
-        </w:rPr>
-        <w:t xml:space="preserve">Somewhat arbitrary </w:t>
-      </w:r>
-      <w:r>
-        <w:rPr>
-          <w:rFonts w:ascii="Times New Roman" w:hAnsi="Times New Roman" w:cs="Times New Roman"/>
-          <w:sz w:val="24"/>
-          <w:szCs w:val="24"/>
-        </w:rPr>
-        <w:t>numbers of wavebands to be selected</w:t>
+          <w:b/>
+          <w:bCs/>
+          <w:sz w:val="24"/>
+          <w:szCs w:val="24"/>
+        </w:rPr>
+      </w:pPr>
+      <w:r>
+        <w:rPr>
+          <w:rFonts w:ascii="Times New Roman" w:hAnsi="Times New Roman" w:cs="Times New Roman"/>
+          <w:sz w:val="24"/>
+          <w:szCs w:val="24"/>
+        </w:rPr>
+        <w:t>Field study instead of greenhouse</w:t>
+      </w:r>
+    </w:p>
+    <w:p>
+      <w:pPr>
+        <w:pStyle w:val="ListParagraph"/>
+        <w:numPr>
+          <w:ilvl w:val="1"/>
+          <w:numId w:val="2"/>
+        </w:numPr>
+        <w:rPr>
+          <w:rFonts w:ascii="Times New Roman" w:hAnsi="Times New Roman" w:cs="Times New Roman"/>
+          <w:b/>
+          <w:bCs/>
+          <w:sz w:val="24"/>
+          <w:szCs w:val="24"/>
+        </w:rPr>
+      </w:pPr>
+      <w:r>
+        <w:rPr>
+          <w:rFonts w:ascii="Times New Roman" w:hAnsi="Times New Roman" w:cs="Times New Roman"/>
+          <w:sz w:val="24"/>
+          <w:szCs w:val="24"/>
+        </w:rPr>
+        <w:t>More data to build confidence in model robustness/generalization</w:t>
+      </w:r>
+    </w:p>
+    <w:p>
+      <w:pPr>
+        <w:rPr>
+          <w:rFonts w:ascii="Times New Roman" w:hAnsi="Times New Roman" w:cs="Times New Roman"/>
+          <w:sz w:val="24"/>
+          <w:szCs w:val="24"/>
+        </w:rPr>
+      </w:pPr>
+      <w:r>
+        <w:rPr>
+          <w:rFonts w:ascii="Times New Roman" w:hAnsi="Times New Roman" w:cs="Times New Roman"/>
+          <w:b/>
+          <w:bCs/>
+          <w:sz w:val="24"/>
+          <w:szCs w:val="24"/>
+        </w:rPr>
+        <w:t>Abstract</w:t>
+      </w:r>
+    </w:p>
+    <w:p>
+      <w:pPr>
+        <w:rPr>
+          <w:rFonts w:ascii="Times New Roman" w:hAnsi="Times New Roman" w:cs="Times New Roman"/>
+          <w:sz w:val="24"/>
+          <w:szCs w:val="24"/>
+        </w:rPr>
+      </w:pPr>
+      <w:r>
+        <w:rPr>
+          <w:rFonts w:ascii="Times New Roman" w:hAnsi="Times New Roman" w:cs="Times New Roman"/>
+          <w:sz w:val="24"/>
+          <w:szCs w:val="24"/>
+        </w:rPr>
+        <w:t>&lt;abstract here&gt;</w:t>
+      </w:r>
+    </w:p>
+    <w:p>
+      <w:pPr>
+        <w:rPr>
+          <w:rFonts w:ascii="Times New Roman" w:hAnsi="Times New Roman" w:cs="Times New Roman"/>
+          <w:sz w:val="24"/>
+          <w:szCs w:val="24"/>
+        </w:rPr>
+      </w:pPr>
+      <w:r>
+        <w:rPr>
+          <w:rFonts w:ascii="Times New Roman" w:hAnsi="Times New Roman" w:cs="Times New Roman"/>
+          <w:b/>
+          <w:bCs/>
+          <w:sz w:val="24"/>
+          <w:szCs w:val="24"/>
+        </w:rPr>
+        <w:t>Introduction</w:t>
+      </w:r>
+    </w:p>
+    <w:p>
+      <w:pPr>
+        <w:rPr>
+          <w:rFonts w:ascii="Times New Roman" w:hAnsi="Times New Roman" w:cs="Times New Roman"/>
+          <w:sz w:val="24"/>
+          <w:szCs w:val="24"/>
+        </w:rPr>
+      </w:pPr>
+      <w:r>
+        <w:rPr>
+          <w:rFonts w:ascii="Times New Roman" w:hAnsi="Times New Roman" w:cs="Times New Roman"/>
+          <w:sz w:val="24"/>
+          <w:szCs w:val="24"/>
+        </w:rPr>
+        <w:lastRenderedPageBreak/>
+        <w:t>&lt;Intro here. Should be background + lit review&gt;</w:t>
+      </w:r>
+    </w:p>
+    <w:p>
+      <w:pPr>
+        <w:rPr>
+          <w:rFonts w:ascii="Times New Roman" w:hAnsi="Times New Roman" w:cs="Times New Roman"/>
+          <w:b/>
+          <w:bCs/>
+          <w:sz w:val="24"/>
+          <w:szCs w:val="24"/>
+        </w:rPr>
+      </w:pPr>
+      <w:r>
+        <w:rPr>
+          <w:rFonts w:ascii="Times New Roman" w:hAnsi="Times New Roman" w:cs="Times New Roman"/>
+          <w:b/>
+          <w:bCs/>
+          <w:sz w:val="24"/>
+          <w:szCs w:val="24"/>
+        </w:rPr>
+        <w:t>Methods</w:t>
+      </w:r>
+    </w:p>
+    <w:p>
+      <w:pPr>
+        <w:rPr>
+          <w:rFonts w:ascii="Times New Roman" w:hAnsi="Times New Roman" w:cs="Times New Roman"/>
+          <w:b/>
+          <w:bCs/>
+          <w:sz w:val="24"/>
+          <w:szCs w:val="24"/>
+        </w:rPr>
+      </w:pPr>
+      <w:commentRangeStart w:id="0"/>
+      <w:r>
+        <w:rPr>
+          <w:rFonts w:ascii="Times New Roman" w:hAnsi="Times New Roman" w:cs="Times New Roman"/>
+          <w:b/>
+          <w:bCs/>
+          <w:sz w:val="24"/>
+          <w:szCs w:val="24"/>
+        </w:rPr>
+        <w:t>Subsection: Data</w:t>
+      </w:r>
+      <w:commentRangeEnd w:id="0"/>
+      <w:r>
+        <w:rPr>
+          <w:rStyle w:val="CommentReference"/>
+        </w:rPr>
+        <w:commentReference w:id="0"/>
       </w:r>
     </w:p>
     <w:p>
@@ -670,7 +1023,7 @@
           <w:sz w:val="24"/>
           <w:szCs w:val="24"/>
         </w:rPr>
-        <w:t>Future work</w:t>
+        <w:t>Data</w:t>
       </w:r>
     </w:p>
     <w:p>
@@ -692,47 +1045,23 @@
           <w:sz w:val="24"/>
           <w:szCs w:val="24"/>
         </w:rPr>
-        <w:t>Generalize models to coarser spectral resolution</w:t>
-      </w:r>
-      <w:r>
-        <w:rPr>
-          <w:rFonts w:ascii="Times New Roman" w:hAnsi="Times New Roman" w:cs="Times New Roman"/>
-          <w:sz w:val="24"/>
-          <w:szCs w:val="24"/>
-        </w:rPr>
-        <w:t xml:space="preserve"> for compatibility with more affordable equipment. This could possibly be extended to broadband </w:t>
-      </w:r>
-      <w:r>
-        <w:rPr>
-          <w:rFonts w:ascii="Times New Roman" w:hAnsi="Times New Roman" w:cs="Times New Roman"/>
-          <w:sz w:val="24"/>
-          <w:szCs w:val="24"/>
-        </w:rPr>
-        <w:t xml:space="preserve">(is this the right term?) </w:t>
-      </w:r>
-      <w:r>
-        <w:rPr>
-          <w:rFonts w:ascii="Times New Roman" w:hAnsi="Times New Roman" w:cs="Times New Roman"/>
-          <w:sz w:val="24"/>
-          <w:szCs w:val="24"/>
-        </w:rPr>
-        <w:t xml:space="preserve">multispectral or visible light cameras for </w:t>
-      </w:r>
-      <w:r>
-        <w:rPr>
-          <w:rFonts w:ascii="Times New Roman" w:hAnsi="Times New Roman" w:cs="Times New Roman"/>
-          <w:sz w:val="24"/>
-          <w:szCs w:val="24"/>
-        </w:rPr>
-        <w:t>more practical application</w:t>
-      </w:r>
-      <w:r>
-        <w:rPr>
-          <w:rFonts w:ascii="Times New Roman" w:hAnsi="Times New Roman" w:cs="Times New Roman"/>
-          <w:sz w:val="24"/>
-          <w:szCs w:val="24"/>
-        </w:rPr>
-        <w:t>s</w:t>
+        <w:t>400 c</w:t>
+      </w:r>
+      <w:r>
+        <w:rPr>
+          <w:rFonts w:ascii="Times New Roman" w:hAnsi="Times New Roman" w:cs="Times New Roman"/>
+          <w:sz w:val="24"/>
+          <w:szCs w:val="24"/>
+        </w:rPr>
+        <w:t>otton plants, greenhouse controlled environment</w:t>
+      </w:r>
+      <w:r>
+        <w:rPr>
+          <w:rFonts w:ascii="Times New Roman" w:hAnsi="Times New Roman" w:cs="Times New Roman"/>
+          <w:sz w:val="24"/>
+          <w:szCs w:val="24"/>
+        </w:rPr>
+        <w:t xml:space="preserve"> &lt;Should experimental design be discussed here, since the different treatments were only relevant for this study to the extent they generated variation in the data?&gt;</w:t>
       </w:r>
     </w:p>
     <w:p>
@@ -754,7 +1083,7 @@
           <w:sz w:val="24"/>
           <w:szCs w:val="24"/>
         </w:rPr>
-        <w:t>Other genes</w:t>
+        <w:t>Hyperspectral reflectance measurements, range of [350,2500] nm, spectral resolution of 1 nm (double check that this is accurate, or if it were preprocessed by GRI or something before it got to me)</w:t>
       </w:r>
     </w:p>
     <w:p>
@@ -776,16 +1105,18 @@
           <w:sz w:val="24"/>
           <w:szCs w:val="24"/>
         </w:rPr>
-        <w:t>Other plants</w:t>
-      </w:r>
-    </w:p>
-    <w:p>
-      <w:pPr>
-        <w:pStyle w:val="ListParagraph"/>
-        <w:numPr>
-          <w:ilvl w:val="1"/>
-          <w:numId w:val="2"/>
-        </w:numPr>
+        <w:t>qPCR data &lt;I’ll write this based on prev manu, but it definitely needs them to check&gt;</w:t>
+      </w:r>
+    </w:p>
+    <w:p>
+      <w:pPr>
+        <w:rPr>
+          <w:rFonts w:ascii="Times New Roman" w:hAnsi="Times New Roman" w:cs="Times New Roman"/>
+          <w:sz w:val="24"/>
+          <w:szCs w:val="24"/>
+        </w:rPr>
+      </w:pPr>
+      <w:r>
         <w:rPr>
           <w:rFonts w:ascii="Times New Roman" w:hAnsi="Times New Roman" w:cs="Times New Roman"/>
           <w:b/>
@@ -793,23 +1124,10 @@
           <w:sz w:val="24"/>
           <w:szCs w:val="24"/>
         </w:rPr>
-      </w:pPr>
-      <w:r>
-        <w:rPr>
-          <w:rFonts w:ascii="Times New Roman" w:hAnsi="Times New Roman" w:cs="Times New Roman"/>
-          <w:sz w:val="24"/>
-          <w:szCs w:val="24"/>
-        </w:rPr>
-        <w:t>Field study instead of greenhouse</w:t>
-      </w:r>
-    </w:p>
-    <w:p>
-      <w:pPr>
-        <w:pStyle w:val="ListParagraph"/>
-        <w:numPr>
-          <w:ilvl w:val="1"/>
-          <w:numId w:val="2"/>
-        </w:numPr>
+        <w:t xml:space="preserve">Subsection: </w:t>
+      </w:r>
+      <w:commentRangeStart w:id="1"/>
+      <w:r>
         <w:rPr>
           <w:rFonts w:ascii="Times New Roman" w:hAnsi="Times New Roman" w:cs="Times New Roman"/>
           <w:b/>
@@ -817,252 +1135,15 @@
           <w:sz w:val="24"/>
           <w:szCs w:val="24"/>
         </w:rPr>
-      </w:pPr>
-      <w:r>
-        <w:rPr>
-          <w:rFonts w:ascii="Times New Roman" w:hAnsi="Times New Roman" w:cs="Times New Roman"/>
-          <w:sz w:val="24"/>
-          <w:szCs w:val="24"/>
-        </w:rPr>
-        <w:t>More data to build confidence in model robustness/generalization</w:t>
-      </w:r>
-    </w:p>
-    <w:p>
-      <w:pPr>
-        <w:rPr>
-          <w:rFonts w:ascii="Times New Roman" w:hAnsi="Times New Roman" w:cs="Times New Roman"/>
-          <w:sz w:val="24"/>
-          <w:szCs w:val="24"/>
-        </w:rPr>
-      </w:pPr>
-      <w:r>
-        <w:rPr>
-          <w:rFonts w:ascii="Times New Roman" w:hAnsi="Times New Roman" w:cs="Times New Roman"/>
-          <w:b/>
-          <w:bCs/>
-          <w:sz w:val="24"/>
-          <w:szCs w:val="24"/>
-        </w:rPr>
-        <w:t>Abstract</w:t>
-      </w:r>
-    </w:p>
-    <w:p>
-      <w:pPr>
-        <w:rPr>
-          <w:rFonts w:ascii="Times New Roman" w:hAnsi="Times New Roman" w:cs="Times New Roman"/>
-          <w:sz w:val="24"/>
-          <w:szCs w:val="24"/>
-        </w:rPr>
-      </w:pPr>
-      <w:r>
-        <w:rPr>
-          <w:rFonts w:ascii="Times New Roman" w:hAnsi="Times New Roman" w:cs="Times New Roman"/>
-          <w:sz w:val="24"/>
-          <w:szCs w:val="24"/>
-        </w:rPr>
-        <w:t>&lt;abstract here&gt;</w:t>
-      </w:r>
-    </w:p>
-    <w:p>
-      <w:pPr>
-        <w:rPr>
-          <w:rFonts w:ascii="Times New Roman" w:hAnsi="Times New Roman" w:cs="Times New Roman"/>
-          <w:sz w:val="24"/>
-          <w:szCs w:val="24"/>
-        </w:rPr>
-      </w:pPr>
-      <w:r>
-        <w:rPr>
-          <w:rFonts w:ascii="Times New Roman" w:hAnsi="Times New Roman" w:cs="Times New Roman"/>
-          <w:b/>
-          <w:bCs/>
-          <w:sz w:val="24"/>
-          <w:szCs w:val="24"/>
-        </w:rPr>
-        <w:t>Introduction</w:t>
-      </w:r>
-    </w:p>
-    <w:p>
-      <w:pPr>
-        <w:rPr>
-          <w:rFonts w:ascii="Times New Roman" w:hAnsi="Times New Roman" w:cs="Times New Roman"/>
-          <w:sz w:val="24"/>
-          <w:szCs w:val="24"/>
-        </w:rPr>
-      </w:pPr>
-      <w:r>
-        <w:rPr>
-          <w:rFonts w:ascii="Times New Roman" w:hAnsi="Times New Roman" w:cs="Times New Roman"/>
-          <w:sz w:val="24"/>
-          <w:szCs w:val="24"/>
-        </w:rPr>
-        <w:lastRenderedPageBreak/>
-        <w:t>&lt;Intro here. Should be background + lit review&gt;</w:t>
-      </w:r>
-    </w:p>
-    <w:p>
-      <w:pPr>
-        <w:rPr>
-          <w:rFonts w:ascii="Times New Roman" w:hAnsi="Times New Roman" w:cs="Times New Roman"/>
-          <w:b/>
-          <w:bCs/>
-          <w:sz w:val="24"/>
-          <w:szCs w:val="24"/>
-        </w:rPr>
-      </w:pPr>
-      <w:r>
-        <w:rPr>
-          <w:rFonts w:ascii="Times New Roman" w:hAnsi="Times New Roman" w:cs="Times New Roman"/>
-          <w:b/>
-          <w:bCs/>
-          <w:sz w:val="24"/>
-          <w:szCs w:val="24"/>
-        </w:rPr>
-        <w:t>Methods</w:t>
-      </w:r>
-    </w:p>
-    <w:p>
-      <w:pPr>
-        <w:rPr>
-          <w:rFonts w:ascii="Times New Roman" w:hAnsi="Times New Roman" w:cs="Times New Roman"/>
-          <w:b/>
-          <w:bCs/>
-          <w:sz w:val="24"/>
-          <w:szCs w:val="24"/>
-        </w:rPr>
-      </w:pPr>
-      <w:commentRangeStart w:id="0"/>
-      <w:r>
-        <w:rPr>
-          <w:rFonts w:ascii="Times New Roman" w:hAnsi="Times New Roman" w:cs="Times New Roman"/>
-          <w:b/>
-          <w:bCs/>
-          <w:sz w:val="24"/>
-          <w:szCs w:val="24"/>
-        </w:rPr>
-        <w:t>Subsection: Data</w:t>
-      </w:r>
-      <w:commentRangeEnd w:id="0"/>
+        <w:t>Overall workflow</w:t>
+      </w:r>
+      <w:commentRangeEnd w:id="1"/>
       <w:r>
         <w:rPr>
           <w:rStyle w:val="CommentReference"/>
         </w:rPr>
-        <w:commentReference w:id="0"/>
-      </w:r>
-    </w:p>
-    <w:p>
-      <w:pPr>
-        <w:pStyle w:val="ListParagraph"/>
-        <w:numPr>
-          <w:ilvl w:val="0"/>
-          <w:numId w:val="2"/>
-        </w:numPr>
-        <w:rPr>
-          <w:rFonts w:ascii="Times New Roman" w:hAnsi="Times New Roman" w:cs="Times New Roman"/>
-          <w:sz w:val="24"/>
-          <w:szCs w:val="24"/>
-        </w:rPr>
-      </w:pPr>
-      <w:r>
-        <w:rPr>
-          <w:rFonts w:ascii="Times New Roman" w:hAnsi="Times New Roman" w:cs="Times New Roman"/>
-          <w:sz w:val="24"/>
-          <w:szCs w:val="24"/>
-        </w:rPr>
-        <w:t>Data</w:t>
-      </w:r>
-    </w:p>
-    <w:p>
-      <w:pPr>
-        <w:pStyle w:val="ListParagraph"/>
-        <w:numPr>
-          <w:ilvl w:val="1"/>
-          <w:numId w:val="2"/>
-        </w:numPr>
-        <w:rPr>
-          <w:rFonts w:ascii="Times New Roman" w:hAnsi="Times New Roman" w:cs="Times New Roman"/>
-          <w:sz w:val="24"/>
-          <w:szCs w:val="24"/>
-        </w:rPr>
-      </w:pPr>
-      <w:r>
-        <w:rPr>
-          <w:rFonts w:ascii="Times New Roman" w:hAnsi="Times New Roman" w:cs="Times New Roman"/>
-          <w:sz w:val="24"/>
-          <w:szCs w:val="24"/>
-        </w:rPr>
-        <w:t>400 c</w:t>
-      </w:r>
-      <w:r>
-        <w:rPr>
-          <w:rFonts w:ascii="Times New Roman" w:hAnsi="Times New Roman" w:cs="Times New Roman"/>
-          <w:sz w:val="24"/>
-          <w:szCs w:val="24"/>
-        </w:rPr>
-        <w:t>otton plants, greenhouse controlled environment</w:t>
-      </w:r>
-      <w:r>
-        <w:rPr>
-          <w:rFonts w:ascii="Times New Roman" w:hAnsi="Times New Roman" w:cs="Times New Roman"/>
-          <w:sz w:val="24"/>
-          <w:szCs w:val="24"/>
-        </w:rPr>
-        <w:t xml:space="preserve"> &lt;Should experimental design be discussed here, since the different treatments were only relevant for this study to the extent they generated variation in the data?&gt;</w:t>
-      </w:r>
-    </w:p>
-    <w:p>
-      <w:pPr>
-        <w:pStyle w:val="ListParagraph"/>
-        <w:numPr>
-          <w:ilvl w:val="1"/>
-          <w:numId w:val="2"/>
-        </w:numPr>
-        <w:rPr>
-          <w:rFonts w:ascii="Times New Roman" w:hAnsi="Times New Roman" w:cs="Times New Roman"/>
-          <w:sz w:val="24"/>
-          <w:szCs w:val="24"/>
-        </w:rPr>
-      </w:pPr>
-      <w:r>
-        <w:rPr>
-          <w:rFonts w:ascii="Times New Roman" w:hAnsi="Times New Roman" w:cs="Times New Roman"/>
-          <w:sz w:val="24"/>
-          <w:szCs w:val="24"/>
-        </w:rPr>
-        <w:t>Hyperspectral reflectance measurements, range of [350,2500] nm, spectral resolution of 1 nm (double check that this is accurate, or if it were preprocessed by GRI or something before it got to me)</w:t>
-      </w:r>
-    </w:p>
-    <w:p>
-      <w:pPr>
-        <w:pStyle w:val="ListParagraph"/>
-        <w:numPr>
-          <w:ilvl w:val="1"/>
-          <w:numId w:val="2"/>
-        </w:numPr>
-        <w:rPr>
-          <w:rFonts w:ascii="Times New Roman" w:hAnsi="Times New Roman" w:cs="Times New Roman"/>
-          <w:sz w:val="24"/>
-          <w:szCs w:val="24"/>
-        </w:rPr>
-      </w:pPr>
-      <w:r>
-        <w:rPr>
-          <w:rFonts w:ascii="Times New Roman" w:hAnsi="Times New Roman" w:cs="Times New Roman"/>
-          <w:sz w:val="24"/>
-          <w:szCs w:val="24"/>
-        </w:rPr>
-        <w:t xml:space="preserve">qPCR data &lt;I’ll write this based on </w:t>
-      </w:r>
-      <w:proofErr w:type="spellStart"/>
-      <w:r>
-        <w:rPr>
-          <w:rFonts w:ascii="Times New Roman" w:hAnsi="Times New Roman" w:cs="Times New Roman"/>
-          <w:sz w:val="24"/>
-          <w:szCs w:val="24"/>
-        </w:rPr>
-        <w:t>prev</w:t>
-      </w:r>
-      <w:proofErr w:type="spellEnd"/>
+        <w:commentReference w:id="1"/>
+      </w:r>
       <w:r>
         <w:rPr>
           <w:rFonts w:ascii="Times New Roman" w:hAnsi="Times New Roman" w:cs="Times New Roman"/>
@@ -1071,60 +1152,23 @@
         </w:rPr>
         <w:t xml:space="preserve"> </w:t>
       </w:r>
-      <w:proofErr w:type="spellStart"/>
-      <w:r>
-        <w:rPr>
-          <w:rFonts w:ascii="Times New Roman" w:hAnsi="Times New Roman" w:cs="Times New Roman"/>
-          <w:sz w:val="24"/>
-          <w:szCs w:val="24"/>
-        </w:rPr>
-        <w:t>manu</w:t>
-      </w:r>
-      <w:proofErr w:type="spellEnd"/>
-      <w:r>
-        <w:rPr>
-          <w:rFonts w:ascii="Times New Roman" w:hAnsi="Times New Roman" w:cs="Times New Roman"/>
-          <w:sz w:val="24"/>
-          <w:szCs w:val="24"/>
-        </w:rPr>
-        <w:t>, but it definitely needs them to check&gt;</w:t>
-      </w:r>
-    </w:p>
-    <w:p>
-      <w:pPr>
-        <w:rPr>
-          <w:rFonts w:ascii="Times New Roman" w:hAnsi="Times New Roman" w:cs="Times New Roman"/>
-          <w:sz w:val="24"/>
-          <w:szCs w:val="24"/>
-        </w:rPr>
-      </w:pPr>
-      <w:r>
-        <w:rPr>
-          <w:rFonts w:ascii="Times New Roman" w:hAnsi="Times New Roman" w:cs="Times New Roman"/>
-          <w:b/>
-          <w:bCs/>
-          <w:sz w:val="24"/>
-          <w:szCs w:val="24"/>
-        </w:rPr>
-        <w:t xml:space="preserve">Subsection: </w:t>
-      </w:r>
-      <w:commentRangeStart w:id="1"/>
-      <w:r>
-        <w:rPr>
-          <w:rFonts w:ascii="Times New Roman" w:hAnsi="Times New Roman" w:cs="Times New Roman"/>
-          <w:b/>
-          <w:bCs/>
-          <w:sz w:val="24"/>
-          <w:szCs w:val="24"/>
-        </w:rPr>
-        <w:t>Overall workflow</w:t>
-      </w:r>
-      <w:commentRangeEnd w:id="1"/>
-      <w:r>
-        <w:rPr>
-          <w:rStyle w:val="CommentReference"/>
-        </w:rPr>
-        <w:commentReference w:id="1"/>
+    </w:p>
+    <w:p>
+      <w:pPr>
+        <w:ind w:firstLine="720"/>
+        <w:rPr>
+          <w:rFonts w:ascii="Times New Roman" w:hAnsi="Times New Roman" w:cs="Times New Roman"/>
+          <w:sz w:val="24"/>
+          <w:szCs w:val="24"/>
+        </w:rPr>
+      </w:pPr>
+      <w:r>
+        <w:rPr>
+          <w:rFonts w:ascii="Times New Roman" w:hAnsi="Times New Roman" w:cs="Times New Roman"/>
+          <w:sz w:val="24"/>
+          <w:szCs w:val="24"/>
+        </w:rPr>
+        <w:t>The workflow illustrated in Figure &lt;workflow&gt; was applied to each of the five genes.</w:t>
       </w:r>
       <w:r>
         <w:rPr>
@@ -1134,23 +1178,13 @@
         </w:rPr>
         <w:t xml:space="preserve"> </w:t>
       </w:r>
-    </w:p>
-    <w:p>
-      <w:pPr>
-        <w:ind w:firstLine="720"/>
-        <w:rPr>
-          <w:rFonts w:ascii="Times New Roman" w:hAnsi="Times New Roman" w:cs="Times New Roman"/>
-          <w:sz w:val="24"/>
-          <w:szCs w:val="24"/>
-        </w:rPr>
-      </w:pPr>
-      <w:r>
-        <w:rPr>
-          <w:rFonts w:ascii="Times New Roman" w:hAnsi="Times New Roman" w:cs="Times New Roman"/>
-          <w:sz w:val="24"/>
-          <w:szCs w:val="24"/>
-        </w:rPr>
-        <w:t>The workflow illustrated in Figure &lt;workflow&gt; was applied to each of the five genes.</w:t>
+      <w:r>
+        <w:rPr>
+          <w:rFonts w:ascii="Times New Roman" w:hAnsi="Times New Roman" w:cs="Times New Roman"/>
+          <w:sz w:val="24"/>
+          <w:szCs w:val="24"/>
+        </w:rPr>
+        <w:t>Two</w:t>
       </w:r>
       <w:r>
         <w:rPr>
@@ -1166,7 +1200,55 @@
           <w:sz w:val="24"/>
           <w:szCs w:val="24"/>
         </w:rPr>
-        <w:t>Two</w:t>
+        <w:t xml:space="preserve">versions </w:t>
+      </w:r>
+      <w:r>
+        <w:rPr>
+          <w:rFonts w:ascii="Times New Roman" w:hAnsi="Times New Roman" w:cs="Times New Roman"/>
+          <w:sz w:val="24"/>
+          <w:szCs w:val="24"/>
+        </w:rPr>
+        <w:t xml:space="preserve">of </w:t>
+      </w:r>
+      <w:r>
+        <w:rPr>
+          <w:rFonts w:ascii="Times New Roman" w:hAnsi="Times New Roman" w:cs="Times New Roman"/>
+          <w:sz w:val="24"/>
+          <w:szCs w:val="24"/>
+        </w:rPr>
+        <w:t xml:space="preserve">the dataset </w:t>
+      </w:r>
+      <w:r>
+        <w:rPr>
+          <w:rFonts w:ascii="Times New Roman" w:hAnsi="Times New Roman" w:cs="Times New Roman"/>
+          <w:sz w:val="24"/>
+          <w:szCs w:val="24"/>
+        </w:rPr>
+        <w:t>were considered</w:t>
+      </w:r>
+      <w:r>
+        <w:rPr>
+          <w:rFonts w:ascii="Times New Roman" w:hAnsi="Times New Roman" w:cs="Times New Roman"/>
+          <w:sz w:val="24"/>
+          <w:szCs w:val="24"/>
+        </w:rPr>
+        <w:t xml:space="preserve">: one with all wavebands (350-2500 nm) as predictors, and one with visible light only (400-700 nm). </w:t>
+      </w:r>
+      <w:r>
+        <w:rPr>
+          <w:rFonts w:ascii="Times New Roman" w:hAnsi="Times New Roman" w:cs="Times New Roman"/>
+          <w:sz w:val="24"/>
+          <w:szCs w:val="24"/>
+        </w:rPr>
+        <w:t xml:space="preserve">The </w:t>
+      </w:r>
+      <w:r>
+        <w:rPr>
+          <w:rFonts w:ascii="Times New Roman" w:hAnsi="Times New Roman" w:cs="Times New Roman"/>
+          <w:sz w:val="24"/>
+          <w:szCs w:val="24"/>
+        </w:rPr>
+        <w:t>dataset</w:t>
       </w:r>
       <w:r>
         <w:rPr>
@@ -1182,55 +1264,7 @@
           <w:sz w:val="24"/>
           <w:szCs w:val="24"/>
         </w:rPr>
-        <w:t xml:space="preserve">versions </w:t>
-      </w:r>
-      <w:r>
-        <w:rPr>
-          <w:rFonts w:ascii="Times New Roman" w:hAnsi="Times New Roman" w:cs="Times New Roman"/>
-          <w:sz w:val="24"/>
-          <w:szCs w:val="24"/>
-        </w:rPr>
-        <w:t xml:space="preserve">of </w:t>
-      </w:r>
-      <w:r>
-        <w:rPr>
-          <w:rFonts w:ascii="Times New Roman" w:hAnsi="Times New Roman" w:cs="Times New Roman"/>
-          <w:sz w:val="24"/>
-          <w:szCs w:val="24"/>
-        </w:rPr>
-        <w:t xml:space="preserve">the dataset </w:t>
-      </w:r>
-      <w:r>
-        <w:rPr>
-          <w:rFonts w:ascii="Times New Roman" w:hAnsi="Times New Roman" w:cs="Times New Roman"/>
-          <w:sz w:val="24"/>
-          <w:szCs w:val="24"/>
-        </w:rPr>
-        <w:t>were considered</w:t>
-      </w:r>
-      <w:r>
-        <w:rPr>
-          <w:rFonts w:ascii="Times New Roman" w:hAnsi="Times New Roman" w:cs="Times New Roman"/>
-          <w:sz w:val="24"/>
-          <w:szCs w:val="24"/>
-        </w:rPr>
-        <w:t xml:space="preserve">: one with all wavebands (350-2500 nm) as predictors, and one with visible light only (400-700 nm). </w:t>
-      </w:r>
-      <w:r>
-        <w:rPr>
-          <w:rFonts w:ascii="Times New Roman" w:hAnsi="Times New Roman" w:cs="Times New Roman"/>
-          <w:sz w:val="24"/>
-          <w:szCs w:val="24"/>
-        </w:rPr>
-        <w:t xml:space="preserve">The </w:t>
-      </w:r>
-      <w:r>
-        <w:rPr>
-          <w:rFonts w:ascii="Times New Roman" w:hAnsi="Times New Roman" w:cs="Times New Roman"/>
-          <w:sz w:val="24"/>
-          <w:szCs w:val="24"/>
-        </w:rPr>
-        <w:t>dataset</w:t>
+        <w:t>was</w:t>
       </w:r>
       <w:r>
         <w:rPr>
@@ -1246,7 +1280,31 @@
           <w:sz w:val="24"/>
           <w:szCs w:val="24"/>
         </w:rPr>
-        <w:t>was</w:t>
+        <w:t xml:space="preserve">then </w:t>
+      </w:r>
+      <w:r>
+        <w:rPr>
+          <w:rFonts w:ascii="Times New Roman" w:hAnsi="Times New Roman" w:cs="Times New Roman"/>
+          <w:sz w:val="24"/>
+          <w:szCs w:val="24"/>
+        </w:rPr>
+        <w:t>split 80%/20% into training and testing sets</w:t>
+      </w:r>
+      <w:r>
+        <w:rPr>
+          <w:rFonts w:ascii="Times New Roman" w:hAnsi="Times New Roman" w:cs="Times New Roman"/>
+          <w:sz w:val="24"/>
+          <w:szCs w:val="24"/>
+        </w:rPr>
+        <w:t>, respectively</w:t>
+      </w:r>
+      <w:r>
+        <w:rPr>
+          <w:rFonts w:ascii="Times New Roman" w:hAnsi="Times New Roman" w:cs="Times New Roman"/>
+          <w:sz w:val="24"/>
+          <w:szCs w:val="24"/>
+        </w:rPr>
+        <w:t>.</w:t>
       </w:r>
       <w:r>
         <w:rPr>
@@ -1262,31 +1320,7 @@
           <w:sz w:val="24"/>
           <w:szCs w:val="24"/>
         </w:rPr>
-        <w:t xml:space="preserve">then </w:t>
-      </w:r>
-      <w:r>
-        <w:rPr>
-          <w:rFonts w:ascii="Times New Roman" w:hAnsi="Times New Roman" w:cs="Times New Roman"/>
-          <w:sz w:val="24"/>
-          <w:szCs w:val="24"/>
-        </w:rPr>
-        <w:t>split 80%/20% into training and testing sets</w:t>
-      </w:r>
-      <w:r>
-        <w:rPr>
-          <w:rFonts w:ascii="Times New Roman" w:hAnsi="Times New Roman" w:cs="Times New Roman"/>
-          <w:sz w:val="24"/>
-          <w:szCs w:val="24"/>
-        </w:rPr>
-        <w:t>, respectively</w:t>
-      </w:r>
-      <w:r>
-        <w:rPr>
-          <w:rFonts w:ascii="Times New Roman" w:hAnsi="Times New Roman" w:cs="Times New Roman"/>
-          <w:sz w:val="24"/>
-          <w:szCs w:val="24"/>
-        </w:rPr>
-        <w:t>.</w:t>
+        <w:t>Each</w:t>
       </w:r>
       <w:r>
         <w:rPr>
@@ -1302,15 +1336,15 @@
           <w:sz w:val="24"/>
           <w:szCs w:val="24"/>
         </w:rPr>
-        <w:t>Each</w:t>
-      </w:r>
-      <w:r>
-        <w:rPr>
-          <w:rFonts w:ascii="Times New Roman" w:hAnsi="Times New Roman" w:cs="Times New Roman"/>
-          <w:sz w:val="24"/>
-          <w:szCs w:val="24"/>
-        </w:rPr>
-        <w:t xml:space="preserve"> variable was standardized </w:t>
+        <w:t>predictor and target variable</w:t>
+      </w:r>
+      <w:r>
+        <w:rPr>
+          <w:rFonts w:ascii="Times New Roman" w:hAnsi="Times New Roman" w:cs="Times New Roman"/>
+          <w:sz w:val="24"/>
+          <w:szCs w:val="24"/>
+        </w:rPr>
+        <w:t xml:space="preserve"> was standardized </w:t>
       </w:r>
       <w:r>
         <w:rPr>
@@ -1824,6 +1858,14 @@
         </w:rPr>
         <w:t xml:space="preserve"> = 1 = RMSE = MAE of blind model&gt;</w:t>
       </w:r>
+      <w:r>
+        <w:rPr>
+          <w:rFonts w:ascii="Times New Roman" w:hAnsi="Times New Roman" w:cs="Times New Roman"/>
+          <w:sz w:val="24"/>
+          <w:szCs w:val="24"/>
+        </w:rPr>
+        <w:t xml:space="preserve"> Because the target variables were also standardized, </w:t>
+      </w:r>
     </w:p>
     <w:p>
       <w:pPr>
@@ -1916,7 +1958,6 @@
         </w:rPr>
         <w:t xml:space="preserve"> 1.5.2 &lt;cite scikit-learn&gt; and </w:t>
       </w:r>
-      <w:proofErr w:type="spellStart"/>
       <w:r>
         <w:rPr>
           <w:rFonts w:ascii="Times New Roman" w:hAnsi="Times New Roman" w:cs="Times New Roman"/>
@@ -1925,18 +1966,7 @@
           <w:sz w:val="24"/>
           <w:szCs w:val="24"/>
         </w:rPr>
-        <w:t>sklearn</w:t>
-      </w:r>
-      <w:proofErr w:type="spellEnd"/>
-      <w:r>
-        <w:rPr>
-          <w:rFonts w:ascii="Times New Roman" w:hAnsi="Times New Roman" w:cs="Times New Roman"/>
-          <w:i/>
-          <w:iCs/>
-          <w:sz w:val="24"/>
-          <w:szCs w:val="24"/>
-        </w:rPr>
-        <w:t>-genetic-opt</w:t>
+        <w:t>sklearn-genetic-opt</w:t>
       </w:r>
       <w:r>
         <w:rPr>
@@ -2753,7 +2783,23 @@
                           <w:sz w:val="24"/>
                           <w:szCs w:val="24"/>
                         </w:rPr>
-                        <m:t>Xw-y</m:t>
+                        <m:t>Xw</m:t>
+                      </m:r>
+                      <m:r>
+                        <w:rPr>
+                          <w:rFonts w:ascii="Cambria Math" w:eastAsiaTheme="minorEastAsia" w:hAnsi="Cambria Math" w:cs="Times New Roman"/>
+                          <w:sz w:val="24"/>
+                          <w:szCs w:val="24"/>
+                        </w:rPr>
+                        <m:t>-</m:t>
+                      </m:r>
+                      <m:r>
+                        <w:rPr>
+                          <w:rFonts w:ascii="Cambria Math" w:eastAsiaTheme="minorEastAsia" w:hAnsi="Cambria Math" w:cs="Times New Roman"/>
+                          <w:sz w:val="24"/>
+                          <w:szCs w:val="24"/>
+                        </w:rPr>
+                        <m:t>y</m:t>
                       </m:r>
                     </m:e>
                   </m:d>
@@ -2787,7 +2833,15 @@
               <w:sz w:val="24"/>
               <w:szCs w:val="24"/>
             </w:rPr>
-            <m:t>+αρ</m:t>
+            <m:t>+</m:t>
+          </m:r>
+          <m:r>
+            <w:rPr>
+              <w:rFonts w:ascii="Cambria Math" w:eastAsiaTheme="minorEastAsia" w:hAnsi="Cambria Math" w:cs="Times New Roman"/>
+              <w:sz w:val="24"/>
+              <w:szCs w:val="24"/>
+            </w:rPr>
+            <m:t>αρ</m:t>
           </m:r>
           <m:sSub>
             <m:sSubPr>
@@ -2898,7 +2952,15 @@
                       <w:sz w:val="24"/>
                       <w:szCs w:val="24"/>
                     </w:rPr>
-                    <m:t>1-ρ</m:t>
+                    <m:t>1-</m:t>
+                  </m:r>
+                  <m:r>
+                    <w:rPr>
+                      <w:rFonts w:ascii="Cambria Math" w:eastAsiaTheme="minorEastAsia" w:hAnsi="Cambria Math" w:cs="Times New Roman"/>
+                      <w:sz w:val="24"/>
+                      <w:szCs w:val="24"/>
+                    </w:rPr>
+                    <m:t>ρ</m:t>
                   </m:r>
                 </m:e>
               </m:d>
@@ -3487,7 +3549,6 @@
         </w:rPr>
         <w:t xml:space="preserve">implemented in the </w:t>
       </w:r>
-      <w:proofErr w:type="spellStart"/>
       <w:r>
         <w:rPr>
           <w:rFonts w:ascii="Times New Roman" w:hAnsi="Times New Roman" w:cs="Times New Roman"/>
@@ -3496,18 +3557,7 @@
           <w:sz w:val="24"/>
           <w:szCs w:val="24"/>
         </w:rPr>
-        <w:t>sklearn</w:t>
-      </w:r>
-      <w:proofErr w:type="spellEnd"/>
-      <w:r>
-        <w:rPr>
-          <w:rFonts w:ascii="Times New Roman" w:hAnsi="Times New Roman" w:cs="Times New Roman"/>
-          <w:i/>
-          <w:iCs/>
-          <w:sz w:val="24"/>
-          <w:szCs w:val="24"/>
-        </w:rPr>
-        <w:t>-genetic-opt</w:t>
+        <w:t>sklearn-genetic-opt</w:t>
       </w:r>
       <w:r>
         <w:rPr>
@@ -3879,69 +3929,15 @@
           <w:sz w:val="24"/>
           <w:szCs w:val="24"/>
         </w:rPr>
-        <w:t xml:space="preserve">Put </w:t>
-      </w:r>
-      <w:proofErr w:type="spellStart"/>
-      <w:r>
-        <w:rPr>
-          <w:rFonts w:ascii="Times New Roman" w:hAnsi="Times New Roman" w:cs="Times New Roman"/>
-          <w:sz w:val="24"/>
-          <w:szCs w:val="24"/>
-        </w:rPr>
-        <w:t>SCINet</w:t>
-      </w:r>
-      <w:proofErr w:type="spellEnd"/>
-      <w:r>
-        <w:rPr>
-          <w:rFonts w:ascii="Times New Roman" w:hAnsi="Times New Roman" w:cs="Times New Roman"/>
-          <w:sz w:val="24"/>
-          <w:szCs w:val="24"/>
-        </w:rPr>
-        <w:t xml:space="preserve"> here?</w:t>
-      </w:r>
-      <w:r>
-        <w:rPr>
-          <w:rFonts w:ascii="Times New Roman" w:hAnsi="Times New Roman" w:cs="Times New Roman"/>
-          <w:sz w:val="24"/>
-          <w:szCs w:val="24"/>
-        </w:rPr>
-        <w:t xml:space="preserve">&gt; This research used resources provided by the </w:t>
-      </w:r>
-      <w:proofErr w:type="spellStart"/>
-      <w:r>
-        <w:rPr>
-          <w:rFonts w:ascii="Times New Roman" w:hAnsi="Times New Roman" w:cs="Times New Roman"/>
-          <w:sz w:val="24"/>
-          <w:szCs w:val="24"/>
-        </w:rPr>
-        <w:t>SCINet</w:t>
-      </w:r>
-      <w:proofErr w:type="spellEnd"/>
-      <w:r>
-        <w:rPr>
-          <w:rFonts w:ascii="Times New Roman" w:hAnsi="Times New Roman" w:cs="Times New Roman"/>
-          <w:sz w:val="24"/>
-          <w:szCs w:val="24"/>
-        </w:rPr>
-        <w:t xml:space="preserve"> </w:t>
-      </w:r>
-      <w:proofErr w:type="spellStart"/>
-      <w:r>
-        <w:rPr>
-          <w:rFonts w:ascii="Times New Roman" w:hAnsi="Times New Roman" w:cs="Times New Roman"/>
-          <w:sz w:val="24"/>
-          <w:szCs w:val="24"/>
-        </w:rPr>
-        <w:t>projet</w:t>
-      </w:r>
-      <w:proofErr w:type="spellEnd"/>
-      <w:r>
-        <w:rPr>
-          <w:rFonts w:ascii="Times New Roman" w:hAnsi="Times New Roman" w:cs="Times New Roman"/>
-          <w:sz w:val="24"/>
-          <w:szCs w:val="24"/>
-        </w:rPr>
-        <w:t xml:space="preserve"> and/or the AI Center of Excellence of the USDA Agricultural Research Service, ARS project numbers 0201-888</w:t>
+        <w:t>Put SCINet here?</w:t>
+      </w:r>
+      <w:r>
+        <w:rPr>
+          <w:rFonts w:ascii="Times New Roman" w:hAnsi="Times New Roman" w:cs="Times New Roman"/>
+          <w:sz w:val="24"/>
+          <w:szCs w:val="24"/>
+        </w:rPr>
+        <w:t>&gt; This research used resources provided by the SCINet projet and/or the AI Center of Excellence of the USDA Agricultural Research Service, ARS project numbers 0201-888</w:t>
       </w:r>
       <w:r>
         <w:rPr>

</xml_diff>